<commit_message>
Did the example and the worksheet
</commit_message>
<xml_diff>
--- a/week5/sandahl_charles worksheet5.docx
+++ b/week5/sandahl_charles worksheet5.docx
@@ -1,6 +1,6 @@
 
 <file path=word/document.xml><?xml version="1.0" encoding="utf-8"?>
-<w:document xmlns:wpc="http://schemas.microsoft.com/office/word/2010/wordprocessingCanvas" xmlns:cx="http://schemas.microsoft.com/office/drawing/2014/chartex" xmlns:cx1="http://schemas.microsoft.com/office/drawing/2015/9/8/chartex" xmlns:cx2="http://schemas.microsoft.com/office/drawing/2015/10/21/chartex" xmlns:cx3="http://schemas.microsoft.com/office/drawing/2016/5/9/chartex" xmlns:cx4="http://schemas.microsoft.com/office/drawing/2016/5/10/chartex" xmlns:cx5="http://schemas.microsoft.com/office/drawing/2016/5/11/chartex" xmlns:cx6="http://schemas.microsoft.com/office/drawing/2016/5/12/chartex" xmlns:cx7="http://schemas.microsoft.com/office/drawing/2016/5/13/chartex" xmlns:cx8="http://schemas.microsoft.com/office/drawing/2016/5/14/chartex" xmlns:mc="http://schemas.openxmlformats.org/markup-compatibility/2006" xmlns:aink="http://schemas.microsoft.com/office/drawing/2016/ink" xmlns:am3d="http://schemas.microsoft.com/office/drawing/2017/model3d" xmlns:o="urn:schemas-microsoft-com:office:office" xmlns:r="http://schemas.openxmlformats.org/officeDocument/2006/relationships" xmlns:m="http://schemas.openxmlformats.org/officeDocument/2006/math" xmlns:v="urn:schemas-microsoft-com:vml" xmlns:wp14="http://schemas.microsoft.com/office/word/2010/wordprocessingDrawing" xmlns:wp="http://schemas.openxmlformats.org/drawingml/2006/wordprocessingDrawing" xmlns:w10="urn:schemas-microsoft-com:office:word" xmlns:w="http://schemas.openxmlformats.org/wordprocessingml/2006/main" xmlns:w14="http://schemas.microsoft.com/office/word/2010/wordml" xmlns:w15="http://schemas.microsoft.com/office/word/2012/wordml" xmlns:w16cex="http://schemas.microsoft.com/office/word/2018/wordml/cex" xmlns:w16cid="http://schemas.microsoft.com/office/word/2016/wordml/cid" xmlns:w16="http://schemas.microsoft.com/office/word/2018/wordml" xmlns:w16sdtdh="http://schemas.microsoft.com/office/word/2020/wordml/sdtdatahash" xmlns:w16se="http://schemas.microsoft.com/office/word/2015/wordml/symex" xmlns:wpg="http://schemas.microsoft.com/office/word/2010/wordprocessingGroup" xmlns:wpi="http://schemas.microsoft.com/office/word/2010/wordprocessingInk" xmlns:wne="http://schemas.microsoft.com/office/word/2006/wordml" xmlns:wps="http://schemas.microsoft.com/office/word/2010/wordprocessingShape" mc:Ignorable="w14 w15 w16se w16cid w16 w16cex w16sdtdh wp14">
+<w:document xmlns:wpc="http://schemas.microsoft.com/office/word/2010/wordprocessingCanvas" xmlns:cx="http://schemas.microsoft.com/office/drawing/2014/chartex" xmlns:cx1="http://schemas.microsoft.com/office/drawing/2015/9/8/chartex" xmlns:cx2="http://schemas.microsoft.com/office/drawing/2015/10/21/chartex" xmlns:cx3="http://schemas.microsoft.com/office/drawing/2016/5/9/chartex" xmlns:cx4="http://schemas.microsoft.com/office/drawing/2016/5/10/chartex" xmlns:cx5="http://schemas.microsoft.com/office/drawing/2016/5/11/chartex" xmlns:cx6="http://schemas.microsoft.com/office/drawing/2016/5/12/chartex" xmlns:cx7="http://schemas.microsoft.com/office/drawing/2016/5/13/chartex" xmlns:cx8="http://schemas.microsoft.com/office/drawing/2016/5/14/chartex" xmlns:mc="http://schemas.openxmlformats.org/markup-compatibility/2006" xmlns:aink="http://schemas.microsoft.com/office/drawing/2016/ink" xmlns:am3d="http://schemas.microsoft.com/office/drawing/2017/model3d" xmlns:o="urn:schemas-microsoft-com:office:office" xmlns:oel="http://schemas.microsoft.com/office/2019/extlst" xmlns:r="http://schemas.openxmlformats.org/officeDocument/2006/relationships" xmlns:m="http://schemas.openxmlformats.org/officeDocument/2006/math" xmlns:v="urn:schemas-microsoft-com:vml" xmlns:wp14="http://schemas.microsoft.com/office/word/2010/wordprocessingDrawing" xmlns:wp="http://schemas.openxmlformats.org/drawingml/2006/wordprocessingDrawing" xmlns:w10="urn:schemas-microsoft-com:office:word" xmlns:w="http://schemas.openxmlformats.org/wordprocessingml/2006/main" xmlns:w14="http://schemas.microsoft.com/office/word/2010/wordml" xmlns:w15="http://schemas.microsoft.com/office/word/2012/wordml" xmlns:w16cex="http://schemas.microsoft.com/office/word/2018/wordml/cex" xmlns:w16cid="http://schemas.microsoft.com/office/word/2016/wordml/cid" xmlns:w16="http://schemas.microsoft.com/office/word/2018/wordml" xmlns:w16du="http://schemas.microsoft.com/office/word/2023/wordml/word16du" xmlns:w16sdtdh="http://schemas.microsoft.com/office/word/2020/wordml/sdtdatahash" xmlns:w16sdtfl="http://schemas.microsoft.com/office/word/2024/wordml/sdtformatlock" xmlns:w16se="http://schemas.microsoft.com/office/word/2015/wordml/symex" xmlns:wpg="http://schemas.microsoft.com/office/word/2010/wordprocessingGroup" xmlns:wpi="http://schemas.microsoft.com/office/word/2010/wordprocessingInk" xmlns:wne="http://schemas.microsoft.com/office/word/2006/wordml" xmlns:wps="http://schemas.microsoft.com/office/word/2010/wordprocessingShape" mc:Ignorable="w14 w15 w16se w16cid w16 w16cex w16sdtdh w16sdtfl w16du wp14">
   <w:body>
     <w:p>
       <w:pPr>
@@ -22,6 +22,9 @@
       <w:r>
         <w:tab/>
         <w:t>Name</w:t>
+      </w:r>
+      <w:r>
+        <w:t xml:space="preserve"> Charles Sandahl</w:t>
       </w:r>
     </w:p>
     <w:p>
@@ -646,11 +649,185 @@
     </w:p>
     <w:p>
       <w:pPr>
-        <w:rPr>
-          <w:sz w:val="20"/>
-          <w:szCs w:val="20"/>
-        </w:rPr>
-      </w:pPr>
+        <w:pStyle w:val="ListParagraph"/>
+      </w:pPr>
+      <m:oMathPara>
+        <m:oMath>
+          <m:sSub>
+            <m:sSubPr>
+              <m:ctrlPr>
+                <w:rPr>
+                  <w:rFonts w:ascii="Cambria Math" w:hAnsi="Cambria Math"/>
+                  <w:i/>
+                </w:rPr>
+              </m:ctrlPr>
+            </m:sSubPr>
+            <m:e>
+              <m:r>
+                <w:rPr>
+                  <w:rFonts w:ascii="Cambria Math" w:hAnsi="Cambria Math"/>
+                </w:rPr>
+                <m:t>H</m:t>
+              </m:r>
+            </m:e>
+            <m:sub>
+              <m:r>
+                <w:rPr>
+                  <w:rFonts w:ascii="Cambria Math" w:hAnsi="Cambria Math"/>
+                </w:rPr>
+                <m:t>0</m:t>
+              </m:r>
+            </m:sub>
+          </m:sSub>
+          <m:r>
+            <w:rPr>
+              <w:rFonts w:ascii="Cambria Math" w:hAnsi="Cambria Math"/>
+            </w:rPr>
+            <m:t xml:space="preserve">: </m:t>
+          </m:r>
+          <m:sSub>
+            <m:sSubPr>
+              <m:ctrlPr>
+                <w:rPr>
+                  <w:rFonts w:ascii="Cambria Math" w:hAnsi="Cambria Math"/>
+                  <w:i/>
+                </w:rPr>
+              </m:ctrlPr>
+            </m:sSubPr>
+            <m:e>
+              <m:r>
+                <w:rPr>
+                  <w:rFonts w:ascii="Cambria Math" w:hAnsi="Cambria Math"/>
+                </w:rPr>
+                <m:t>μ</m:t>
+              </m:r>
+            </m:e>
+            <m:sub>
+              <m:r>
+                <w:rPr>
+                  <w:rFonts w:ascii="Cambria Math" w:hAnsi="Cambria Math"/>
+                </w:rPr>
+                <m:t>alone</m:t>
+              </m:r>
+            </m:sub>
+          </m:sSub>
+          <m:r>
+            <w:rPr>
+              <w:rFonts w:ascii="Cambria Math" w:hAnsi="Cambria Math"/>
+            </w:rPr>
+            <m:t xml:space="preserve"> = </m:t>
+          </m:r>
+          <m:sSub>
+            <m:sSubPr>
+              <m:ctrlPr>
+                <w:rPr>
+                  <w:rFonts w:ascii="Cambria Math" w:hAnsi="Cambria Math"/>
+                  <w:i/>
+                </w:rPr>
+              </m:ctrlPr>
+            </m:sSubPr>
+            <m:e>
+              <m:r>
+                <w:rPr>
+                  <w:rFonts w:ascii="Cambria Math" w:hAnsi="Cambria Math"/>
+                </w:rPr>
+                <m:t>μ</m:t>
+              </m:r>
+            </m:e>
+            <m:sub>
+              <m:r>
+                <w:rPr>
+                  <w:rFonts w:ascii="Cambria Math" w:hAnsi="Cambria Math"/>
+                </w:rPr>
+                <m:t>different</m:t>
+              </m:r>
+            </m:sub>
+          </m:sSub>
+          <m:r>
+            <w:rPr>
+              <w:rFonts w:ascii="Cambria Math" w:hAnsi="Cambria Math"/>
+            </w:rPr>
+            <m:t xml:space="preserve">= </m:t>
+          </m:r>
+          <m:sSub>
+            <m:sSubPr>
+              <m:ctrlPr>
+                <w:rPr>
+                  <w:rFonts w:ascii="Cambria Math" w:hAnsi="Cambria Math"/>
+                  <w:i/>
+                </w:rPr>
+              </m:ctrlPr>
+            </m:sSubPr>
+            <m:e>
+              <m:r>
+                <w:rPr>
+                  <w:rFonts w:ascii="Cambria Math" w:hAnsi="Cambria Math"/>
+                </w:rPr>
+                <m:t>μ</m:t>
+              </m:r>
+            </m:e>
+            <m:sub>
+              <m:r>
+                <w:rPr>
+                  <w:rFonts w:ascii="Cambria Math" w:hAnsi="Cambria Math"/>
+                </w:rPr>
+                <m:t>similar</m:t>
+              </m:r>
+            </m:sub>
+          </m:sSub>
+        </m:oMath>
+      </m:oMathPara>
+    </w:p>
+    <w:p>
+      <w:pPr>
+        <w:pStyle w:val="ListParagraph"/>
+        <w:rPr>
+          <w:rFonts w:ascii="Cambria Math" w:hAnsi="Cambria Math"/>
+          <w:oMath/>
+        </w:rPr>
+      </w:pPr>
+      <m:oMathPara>
+        <m:oMath>
+          <m:sSub>
+            <m:sSubPr>
+              <m:ctrlPr>
+                <w:rPr>
+                  <w:rFonts w:ascii="Cambria Math" w:hAnsi="Cambria Math"/>
+                  <w:i/>
+                </w:rPr>
+              </m:ctrlPr>
+            </m:sSubPr>
+            <m:e>
+              <m:r>
+                <w:rPr>
+                  <w:rFonts w:ascii="Cambria Math" w:hAnsi="Cambria Math"/>
+                </w:rPr>
+                <m:t>H</m:t>
+              </m:r>
+            </m:e>
+            <m:sub>
+              <m:r>
+                <w:rPr>
+                  <w:rFonts w:ascii="Cambria Math" w:hAnsi="Cambria Math"/>
+                </w:rPr>
+                <m:t>a</m:t>
+              </m:r>
+            </m:sub>
+          </m:sSub>
+          <m:r>
+            <w:rPr>
+              <w:rFonts w:ascii="Cambria Math" w:hAnsi="Cambria Math"/>
+            </w:rPr>
+            <m:t>:</m:t>
+          </m:r>
+          <m:r>
+            <w:rPr>
+              <w:rFonts w:ascii="Cambria Math" w:hAnsi="Cambria Math"/>
+            </w:rPr>
+            <m:t>At least two means are different</m:t>
+          </m:r>
+        </m:oMath>
+      </m:oMathPara>
     </w:p>
     <w:p>
       <w:pPr>
@@ -685,9 +862,43 @@
           <w:szCs w:val="20"/>
         </w:rPr>
       </w:pPr>
-    </w:p>
-    <w:p>
-      <w:pPr>
+      <m:oMathPara>
+        <m:oMath>
+          <m:r>
+            <w:rPr>
+              <w:rFonts w:ascii="Cambria Math" w:hAnsi="Cambria Math"/>
+              <w:sz w:val="20"/>
+              <w:szCs w:val="20"/>
+            </w:rPr>
+            <m:t>F-Value=5.6446</m:t>
+          </m:r>
+        </m:oMath>
+      </m:oMathPara>
+    </w:p>
+    <w:p>
+      <w:pPr>
+        <w:pStyle w:val="ListParagraph"/>
+        <w:rPr>
+          <w:sz w:val="20"/>
+          <w:szCs w:val="20"/>
+        </w:rPr>
+      </w:pPr>
+      <m:oMathPara>
+        <m:oMath>
+          <m:r>
+            <w:rPr>
+              <w:rFonts w:ascii="Cambria Math" w:hAnsi="Cambria Math"/>
+              <w:sz w:val="20"/>
+              <w:szCs w:val="20"/>
+            </w:rPr>
+            <m:t>p-value=0.014</m:t>
+          </m:r>
+        </m:oMath>
+      </m:oMathPara>
+    </w:p>
+    <w:p>
+      <w:pPr>
+        <w:pStyle w:val="ListParagraph"/>
         <w:rPr>
           <w:sz w:val="20"/>
           <w:szCs w:val="20"/>
@@ -753,20 +964,48 @@
     </w:p>
     <w:p>
       <w:pPr>
-        <w:rPr>
-          <w:sz w:val="20"/>
-          <w:szCs w:val="20"/>
-        </w:rPr>
-      </w:pPr>
-    </w:p>
-    <w:p>
-      <w:pPr>
-        <w:pStyle w:val="ListParagraph"/>
-        <w:rPr>
-          <w:sz w:val="20"/>
-          <w:szCs w:val="20"/>
-        </w:rPr>
-      </w:pPr>
+        <w:pStyle w:val="ListParagraph"/>
+        <w:rPr>
+          <w:sz w:val="20"/>
+          <w:szCs w:val="20"/>
+        </w:rPr>
+      </w:pPr>
+      <w:r>
+        <w:rPr>
+          <w:sz w:val="20"/>
+          <w:szCs w:val="20"/>
+        </w:rPr>
+        <w:t xml:space="preserve">The p-value is </w:t>
+      </w:r>
+      <w:r>
+        <w:rPr>
+          <w:sz w:val="20"/>
+          <w:szCs w:val="20"/>
+        </w:rPr>
+        <w:t>0.014</w:t>
+      </w:r>
+      <w:r>
+        <w:rPr>
+          <w:sz w:val="20"/>
+          <w:szCs w:val="20"/>
+        </w:rPr>
+        <w:t xml:space="preserve">, which is significantly lower than our </w:t>
+      </w:r>
+      <w:r>
+        <w:rPr>
+          <w:rFonts w:ascii="Cambria Math" w:hAnsi="Cambria Math" w:cs="Cambria Math"/>
+          <w:sz w:val="20"/>
+          <w:szCs w:val="20"/>
+        </w:rPr>
+        <w:t>𝛼</w:t>
+      </w:r>
+      <w:r>
+        <w:rPr>
+          <w:sz w:val="20"/>
+          <w:szCs w:val="20"/>
+        </w:rPr>
+        <w:t>-value of 0.05 we reject the null hypothesis which suggests that there is evidence that the mean attractiveness scores are significantly different among the three conditions</w:t>
+      </w:r>
     </w:p>
     <w:p>
       <w:pPr>
@@ -815,6 +1054,27 @@
           <w:szCs w:val="20"/>
         </w:rPr>
       </w:pPr>
+      <w:r>
+        <w:rPr>
+          <w:sz w:val="20"/>
+          <w:szCs w:val="20"/>
+        </w:rPr>
+        <w:t xml:space="preserve">There is a significant difference between the similar faces in a group and alone with a p-value of </w:t>
+      </w:r>
+      <w:r>
+        <w:rPr>
+          <w:sz w:val="20"/>
+          <w:szCs w:val="20"/>
+        </w:rPr>
+        <w:t>0.00232</w:t>
+      </w:r>
+      <w:r>
+        <w:rPr>
+          <w:sz w:val="20"/>
+          <w:szCs w:val="20"/>
+        </w:rPr>
+        <w:t>.</w:t>
+      </w:r>
     </w:p>
     <w:p>
       <w:pPr>
@@ -962,18 +1222,53 @@
         <w:pStyle w:val="ListParagraph"/>
         <w:ind w:left="1080"/>
       </w:pPr>
+      <m:oMathPara>
+        <m:oMath>
+          <m:r>
+            <w:rPr>
+              <w:rFonts w:ascii="Cambria Math" w:hAnsi="Cambria Math"/>
+            </w:rPr>
+            <m:t>F-Value=</m:t>
+          </m:r>
+          <m:r>
+            <m:rPr>
+              <m:sty m:val="p"/>
+            </m:rPr>
+            <w:rPr>
+              <w:rFonts w:ascii="Cambria Math" w:hAnsi="Cambria Math"/>
+            </w:rPr>
+            <m:t>10.371453</m:t>
+          </m:r>
+        </m:oMath>
+      </m:oMathPara>
     </w:p>
     <w:p>
       <w:pPr>
         <w:pStyle w:val="ListParagraph"/>
         <w:ind w:left="1080"/>
       </w:pPr>
-    </w:p>
-    <w:p>
-      <w:pPr>
-        <w:pStyle w:val="ListParagraph"/>
-        <w:ind w:left="1080"/>
-      </w:pPr>
+      <m:oMathPara>
+        <m:oMath>
+          <m:r>
+            <w:rPr>
+              <w:rFonts w:ascii="Cambria Math" w:hAnsi="Cambria Math"/>
+            </w:rPr>
+            <m:t>p</m:t>
+          </m:r>
+          <m:r>
+            <w:rPr>
+              <w:rFonts w:ascii="Cambria Math" w:hAnsi="Cambria Math"/>
+            </w:rPr>
+            <m:t>-value=</m:t>
+          </m:r>
+          <m:r>
+            <w:rPr>
+              <w:rFonts w:ascii="Cambria Math" w:hAnsi="Cambria Math"/>
+            </w:rPr>
+            <m:t>0.0024</m:t>
+          </m:r>
+        </m:oMath>
+      </m:oMathPara>
     </w:p>
     <w:p>
       <w:pPr>
@@ -987,8 +1282,39 @@
         <w:t>What decision can you make for the main effect of time?</w:t>
       </w:r>
     </w:p>
-    <w:p/>
-    <w:p/>
+    <w:p>
+      <w:pPr>
+        <w:pStyle w:val="ListParagraph"/>
+        <w:ind w:left="1080"/>
+      </w:pPr>
+      <w:r>
+        <w:t>The p-value is 0.0</w:t>
+      </w:r>
+      <w:r>
+        <w:t>024</w:t>
+      </w:r>
+      <w:r>
+        <w:t xml:space="preserve">, which is significantly lower than our </w:t>
+      </w:r>
+      <w:r>
+        <w:rPr>
+          <w:rFonts w:ascii="Cambria Math" w:hAnsi="Cambria Math" w:cs="Cambria Math"/>
+        </w:rPr>
+        <w:t>𝛼</w:t>
+      </w:r>
+      <w:r>
+        <w:t xml:space="preserve">-value of 0.05 we reject the null hypothesis which suggests that there is evidence </w:t>
+      </w:r>
+      <w:r>
+        <w:t>of a significant difference in means between cups of coffee consumed in the morning and afternoon.</w:t>
+      </w:r>
+    </w:p>
+    <w:p>
+      <w:pPr>
+        <w:pStyle w:val="ListParagraph"/>
+        <w:ind w:left="1080"/>
+      </w:pPr>
+    </w:p>
     <w:p>
       <w:pPr>
         <w:pStyle w:val="ListParagraph"/>
@@ -1007,8 +1333,56 @@
         <w:t>?</w:t>
       </w:r>
     </w:p>
-    <w:p/>
-    <w:p/>
+    <w:p>
+      <w:pPr>
+        <w:pStyle w:val="ListParagraph"/>
+        <w:ind w:left="1080"/>
+      </w:pPr>
+      <m:oMathPara>
+        <m:oMath>
+          <m:r>
+            <w:rPr>
+              <w:rFonts w:ascii="Cambria Math" w:hAnsi="Cambria Math"/>
+            </w:rPr>
+            <m:t>F-Value=</m:t>
+          </m:r>
+          <m:r>
+            <m:rPr>
+              <m:sty m:val="p"/>
+            </m:rPr>
+            <w:rPr>
+              <w:rFonts w:ascii="Cambria Math" w:hAnsi="Cambria Math"/>
+            </w:rPr>
+            <m:t>6.428586</m:t>
+          </m:r>
+        </m:oMath>
+      </m:oMathPara>
+    </w:p>
+    <w:p>
+      <w:pPr>
+        <w:pStyle w:val="ListParagraph"/>
+        <w:ind w:left="1080"/>
+      </w:pPr>
+      <m:oMathPara>
+        <m:oMath>
+          <m:r>
+            <w:rPr>
+              <w:rFonts w:ascii="Cambria Math" w:hAnsi="Cambria Math"/>
+            </w:rPr>
+            <m:t>p-value=</m:t>
+          </m:r>
+          <m:r>
+            <m:rPr>
+              <m:sty m:val="p"/>
+            </m:rPr>
+            <w:rPr>
+              <w:rFonts w:ascii="Cambria Math" w:hAnsi="Cambria Math"/>
+            </w:rPr>
+            <m:t>0.0035</m:t>
+          </m:r>
+        </m:oMath>
+      </m:oMathPara>
+    </w:p>
     <w:p>
       <w:pPr>
         <w:pStyle w:val="ListParagraph"/>
@@ -1030,12 +1404,32 @@
         <w:t xml:space="preserve"> </w:t>
       </w:r>
     </w:p>
-    <w:p/>
     <w:p>
       <w:pPr>
         <w:pStyle w:val="ListParagraph"/>
         <w:ind w:left="1080"/>
       </w:pPr>
+      <w:r>
+        <w:t>The p-value is 0.0</w:t>
+      </w:r>
+      <w:r>
+        <w:t>035</w:t>
+      </w:r>
+      <w:r>
+        <w:t xml:space="preserve">, which is significantly lower than our </w:t>
+      </w:r>
+      <w:r>
+        <w:rPr>
+          <w:rFonts w:ascii="Cambria Math" w:hAnsi="Cambria Math" w:cs="Cambria Math"/>
+        </w:rPr>
+        <w:t>𝛼</w:t>
+      </w:r>
+      <w:r>
+        <w:t xml:space="preserve">-value of 0.05 we reject the null hypothesis which suggests that there is evidence </w:t>
+      </w:r>
+      <w:r>
+        <w:t xml:space="preserve">of a significant difference in means between cups of coffee consumed for cup size. </w:t>
+      </w:r>
     </w:p>
     <w:p>
       <w:pPr>
@@ -1058,11 +1452,109 @@
     <w:p>
       <w:pPr>
         <w:pStyle w:val="ListParagraph"/>
-        <w:rPr>
-          <w:sz w:val="20"/>
-          <w:szCs w:val="20"/>
-        </w:rPr>
-      </w:pPr>
+        <w:ind w:left="1080"/>
+      </w:pPr>
+      <m:oMathPara>
+        <m:oMath>
+          <m:r>
+            <w:rPr>
+              <w:rFonts w:ascii="Cambria Math" w:hAnsi="Cambria Math"/>
+            </w:rPr>
+            <m:t>F-Value=</m:t>
+          </m:r>
+          <m:r>
+            <m:rPr>
+              <m:sty m:val="p"/>
+            </m:rPr>
+            <w:rPr>
+              <w:rFonts w:ascii="Cambria Math" w:hAnsi="Cambria Math"/>
+            </w:rPr>
+            <m:t>0.600001</m:t>
+          </m:r>
+        </m:oMath>
+      </m:oMathPara>
+    </w:p>
+    <w:p>
+      <w:pPr>
+        <w:pStyle w:val="ListParagraph"/>
+        <w:ind w:left="1080"/>
+      </w:pPr>
+      <m:oMathPara>
+        <m:oMath>
+          <m:r>
+            <w:rPr>
+              <w:rFonts w:ascii="Cambria Math" w:hAnsi="Cambria Math"/>
+            </w:rPr>
+            <m:t>p-value=</m:t>
+          </m:r>
+          <m:r>
+            <m:rPr>
+              <m:sty m:val="p"/>
+            </m:rPr>
+            <w:rPr>
+              <w:rFonts w:ascii="Cambria Math" w:hAnsi="Cambria Math"/>
+            </w:rPr>
+            <m:t>0.5531</m:t>
+          </m:r>
+        </m:oMath>
+      </m:oMathPara>
+    </w:p>
+    <w:p>
+      <w:pPr>
+        <w:pStyle w:val="ListParagraph"/>
+        <w:ind w:left="1080"/>
+      </w:pPr>
+      <w:r>
+        <w:t>The p-value is 0.</w:t>
+      </w:r>
+      <w:r>
+        <w:t>5531</w:t>
+      </w:r>
+      <w:r>
+        <w:t xml:space="preserve">, which is significantly </w:t>
+      </w:r>
+      <w:r>
+        <w:t>higher</w:t>
+      </w:r>
+      <w:r>
+        <w:t xml:space="preserve"> than our </w:t>
+      </w:r>
+      <w:r>
+        <w:rPr>
+          <w:rFonts w:ascii="Cambria Math" w:hAnsi="Cambria Math" w:cs="Cambria Math"/>
+        </w:rPr>
+        <w:t>𝛼</w:t>
+      </w:r>
+      <w:r>
+        <w:t xml:space="preserve">-value of 0.05 </w:t>
+      </w:r>
+      <w:r>
+        <w:t xml:space="preserve">so </w:t>
+      </w:r>
+      <w:r>
+        <w:t xml:space="preserve">we </w:t>
+      </w:r>
+      <w:r>
+        <w:t xml:space="preserve">fail to </w:t>
+      </w:r>
+      <w:r>
+        <w:t>reject the null hypothesis</w:t>
+      </w:r>
+      <w:r>
+        <w:t xml:space="preserve">, </w:t>
+      </w:r>
+      <w:r>
+        <w:t xml:space="preserve">which suggests that there is </w:t>
+      </w:r>
+      <w:r>
+        <w:t xml:space="preserve">no </w:t>
+      </w:r>
+      <w:r>
+        <w:t xml:space="preserve">evidence </w:t>
+      </w:r>
+      <w:r>
+        <w:t>of a significant difference in means for the interaction of time of day and cup size on amount of coffee consumed.</w:t>
+      </w:r>
     </w:p>
     <w:sectPr>
       <w:pgSz w:w="12240" w:h="15840"/>
@@ -1075,7 +1567,7 @@
 </file>
 
 <file path=word/numbering.xml><?xml version="1.0" encoding="utf-8"?>
-<w:numbering xmlns:wpc="http://schemas.microsoft.com/office/word/2010/wordprocessingCanvas" xmlns:cx="http://schemas.microsoft.com/office/drawing/2014/chartex" xmlns:cx1="http://schemas.microsoft.com/office/drawing/2015/9/8/chartex" xmlns:cx2="http://schemas.microsoft.com/office/drawing/2015/10/21/chartex" xmlns:cx3="http://schemas.microsoft.com/office/drawing/2016/5/9/chartex" xmlns:cx4="http://schemas.microsoft.com/office/drawing/2016/5/10/chartex" xmlns:cx5="http://schemas.microsoft.com/office/drawing/2016/5/11/chartex" xmlns:cx6="http://schemas.microsoft.com/office/drawing/2016/5/12/chartex" xmlns:cx7="http://schemas.microsoft.com/office/drawing/2016/5/13/chartex" xmlns:cx8="http://schemas.microsoft.com/office/drawing/2016/5/14/chartex" xmlns:mc="http://schemas.openxmlformats.org/markup-compatibility/2006" xmlns:aink="http://schemas.microsoft.com/office/drawing/2016/ink" xmlns:am3d="http://schemas.microsoft.com/office/drawing/2017/model3d" xmlns:o="urn:schemas-microsoft-com:office:office" xmlns:r="http://schemas.openxmlformats.org/officeDocument/2006/relationships" xmlns:m="http://schemas.openxmlformats.org/officeDocument/2006/math" xmlns:v="urn:schemas-microsoft-com:vml" xmlns:wp14="http://schemas.microsoft.com/office/word/2010/wordprocessingDrawing" xmlns:wp="http://schemas.openxmlformats.org/drawingml/2006/wordprocessingDrawing" xmlns:w10="urn:schemas-microsoft-com:office:word" xmlns:w="http://schemas.openxmlformats.org/wordprocessingml/2006/main" xmlns:w14="http://schemas.microsoft.com/office/word/2010/wordml" xmlns:w15="http://schemas.microsoft.com/office/word/2012/wordml" xmlns:w16cex="http://schemas.microsoft.com/office/word/2018/wordml/cex" xmlns:w16cid="http://schemas.microsoft.com/office/word/2016/wordml/cid" xmlns:w16="http://schemas.microsoft.com/office/word/2018/wordml" xmlns:w16sdtdh="http://schemas.microsoft.com/office/word/2020/wordml/sdtdatahash" xmlns:w16se="http://schemas.microsoft.com/office/word/2015/wordml/symex" xmlns:wpg="http://schemas.microsoft.com/office/word/2010/wordprocessingGroup" xmlns:wpi="http://schemas.microsoft.com/office/word/2010/wordprocessingInk" xmlns:wne="http://schemas.microsoft.com/office/word/2006/wordml" xmlns:wps="http://schemas.microsoft.com/office/word/2010/wordprocessingShape" mc:Ignorable="w14 w15 w16se w16cid w16 w16cex w16sdtdh wp14">
+<w:numbering xmlns:wpc="http://schemas.microsoft.com/office/word/2010/wordprocessingCanvas" xmlns:cx="http://schemas.microsoft.com/office/drawing/2014/chartex" xmlns:cx1="http://schemas.microsoft.com/office/drawing/2015/9/8/chartex" xmlns:cx2="http://schemas.microsoft.com/office/drawing/2015/10/21/chartex" xmlns:cx3="http://schemas.microsoft.com/office/drawing/2016/5/9/chartex" xmlns:cx4="http://schemas.microsoft.com/office/drawing/2016/5/10/chartex" xmlns:cx5="http://schemas.microsoft.com/office/drawing/2016/5/11/chartex" xmlns:cx6="http://schemas.microsoft.com/office/drawing/2016/5/12/chartex" xmlns:cx7="http://schemas.microsoft.com/office/drawing/2016/5/13/chartex" xmlns:cx8="http://schemas.microsoft.com/office/drawing/2016/5/14/chartex" xmlns:mc="http://schemas.openxmlformats.org/markup-compatibility/2006" xmlns:aink="http://schemas.microsoft.com/office/drawing/2016/ink" xmlns:am3d="http://schemas.microsoft.com/office/drawing/2017/model3d" xmlns:o="urn:schemas-microsoft-com:office:office" xmlns:oel="http://schemas.microsoft.com/office/2019/extlst" xmlns:r="http://schemas.openxmlformats.org/officeDocument/2006/relationships" xmlns:m="http://schemas.openxmlformats.org/officeDocument/2006/math" xmlns:v="urn:schemas-microsoft-com:vml" xmlns:wp14="http://schemas.microsoft.com/office/word/2010/wordprocessingDrawing" xmlns:wp="http://schemas.openxmlformats.org/drawingml/2006/wordprocessingDrawing" xmlns:w10="urn:schemas-microsoft-com:office:word" xmlns:w="http://schemas.openxmlformats.org/wordprocessingml/2006/main" xmlns:w14="http://schemas.microsoft.com/office/word/2010/wordml" xmlns:w15="http://schemas.microsoft.com/office/word/2012/wordml" xmlns:w16cex="http://schemas.microsoft.com/office/word/2018/wordml/cex" xmlns:w16cid="http://schemas.microsoft.com/office/word/2016/wordml/cid" xmlns:w16="http://schemas.microsoft.com/office/word/2018/wordml" xmlns:w16du="http://schemas.microsoft.com/office/word/2023/wordml/word16du" xmlns:w16sdtdh="http://schemas.microsoft.com/office/word/2020/wordml/sdtdatahash" xmlns:w16sdtfl="http://schemas.microsoft.com/office/word/2024/wordml/sdtformatlock" xmlns:w16se="http://schemas.microsoft.com/office/word/2015/wordml/symex" xmlns:wpg="http://schemas.microsoft.com/office/word/2010/wordprocessingGroup" xmlns:wpi="http://schemas.microsoft.com/office/word/2010/wordprocessingInk" xmlns:wne="http://schemas.microsoft.com/office/word/2006/wordml" xmlns:wps="http://schemas.microsoft.com/office/word/2010/wordprocessingShape" mc:Ignorable="w14 w15 w16se w16cid w16 w16cex w16sdtdh w16sdtfl w16du wp14">
   <w:abstractNum w:abstractNumId="0" w15:restartNumberingAfterBreak="0">
     <w:nsid w:val="1562009D"/>
     <w:multiLevelType w:val="hybridMultilevel"/>
@@ -1992,35 +2484,35 @@
       </w:rPr>
     </w:lvl>
   </w:abstractNum>
-  <w:num w:numId="1">
+  <w:num w:numId="1" w16cid:durableId="429395888">
     <w:abstractNumId w:val="6"/>
   </w:num>
-  <w:num w:numId="2">
+  <w:num w:numId="2" w16cid:durableId="1767581571">
     <w:abstractNumId w:val="7"/>
   </w:num>
-  <w:num w:numId="3">
+  <w:num w:numId="3" w16cid:durableId="1946502101">
     <w:abstractNumId w:val="0"/>
   </w:num>
-  <w:num w:numId="4">
+  <w:num w:numId="4" w16cid:durableId="364671727">
     <w:abstractNumId w:val="3"/>
   </w:num>
-  <w:num w:numId="5">
+  <w:num w:numId="5" w16cid:durableId="1539510241">
     <w:abstractNumId w:val="4"/>
   </w:num>
-  <w:num w:numId="6">
+  <w:num w:numId="6" w16cid:durableId="227807697">
     <w:abstractNumId w:val="1"/>
   </w:num>
-  <w:num w:numId="7">
+  <w:num w:numId="7" w16cid:durableId="419259240">
     <w:abstractNumId w:val="5"/>
   </w:num>
-  <w:num w:numId="8">
+  <w:num w:numId="8" w16cid:durableId="1676690613">
     <w:abstractNumId w:val="2"/>
   </w:num>
 </w:numbering>
 </file>
 
 <file path=word/styles.xml><?xml version="1.0" encoding="utf-8"?>
-<w:styles xmlns:mc="http://schemas.openxmlformats.org/markup-compatibility/2006" xmlns:r="http://schemas.openxmlformats.org/officeDocument/2006/relationships" xmlns:w="http://schemas.openxmlformats.org/wordprocessingml/2006/main" xmlns:w14="http://schemas.microsoft.com/office/word/2010/wordml" xmlns:w15="http://schemas.microsoft.com/office/word/2012/wordml" xmlns:w16cex="http://schemas.microsoft.com/office/word/2018/wordml/cex" xmlns:w16cid="http://schemas.microsoft.com/office/word/2016/wordml/cid" xmlns:w16="http://schemas.microsoft.com/office/word/2018/wordml" xmlns:w16sdtdh="http://schemas.microsoft.com/office/word/2020/wordml/sdtdatahash" xmlns:w16se="http://schemas.microsoft.com/office/word/2015/wordml/symex" mc:Ignorable="w14 w15 w16se w16cid w16 w16cex w16sdtdh">
+<w:styles xmlns:mc="http://schemas.openxmlformats.org/markup-compatibility/2006" xmlns:r="http://schemas.openxmlformats.org/officeDocument/2006/relationships" xmlns:w="http://schemas.openxmlformats.org/wordprocessingml/2006/main" xmlns:w14="http://schemas.microsoft.com/office/word/2010/wordml" xmlns:w15="http://schemas.microsoft.com/office/word/2012/wordml" xmlns:w16cex="http://schemas.microsoft.com/office/word/2018/wordml/cex" xmlns:w16cid="http://schemas.microsoft.com/office/word/2016/wordml/cid" xmlns:w16="http://schemas.microsoft.com/office/word/2018/wordml" xmlns:w16du="http://schemas.microsoft.com/office/word/2023/wordml/word16du" xmlns:w16sdtdh="http://schemas.microsoft.com/office/word/2020/wordml/sdtdatahash" xmlns:w16sdtfl="http://schemas.microsoft.com/office/word/2024/wordml/sdtformatlock" xmlns:w16se="http://schemas.microsoft.com/office/word/2015/wordml/symex" mc:Ignorable="w14 w15 w16se w16cid w16 w16cex w16sdtdh w16sdtfl w16du">
   <w:docDefaults>
     <w:rPrDefault>
       <w:rPr>

</xml_diff>